<commit_message>
📝 | Modify documents
</commit_message>
<xml_diff>
--- a/docs/Software_Life_Cycle.docx
+++ b/docs/Software_Life_Cycle.docx
@@ -496,7 +496,7 @@
                     <pic:cNvPicPr/>
                   </pic:nvPicPr>
                   <pic:blipFill rotWithShape="1">
-                    <a:blip r:embed="rId5" cstate="print">
+                    <a:blip r:embed="rId6" cstate="print">
                       <a:extLst>
                         <a:ext uri="{28A0092B-C50C-407E-A947-70E740481C1C}">
                           <a14:useLocalDpi xmlns:a14="http://schemas.microsoft.com/office/drawing/2010/main" val="0"/>
@@ -1368,31 +1368,880 @@
           <w:color w:val="FF0000"/>
           <w:lang w:val="en-US"/>
         </w:rPr>
-        <w:t>People managements</w:t>
-      </w:r>
-    </w:p>
-    <w:p>
-      <w:pPr>
-        <w:jc w:val="center"/>
+        <w:t xml:space="preserve">People </w:t>
+      </w:r>
+      <w:r>
         <w:rPr>
           <w:color w:val="FF0000"/>
           <w:lang w:val="en-US"/>
         </w:rPr>
-      </w:pPr>
-    </w:p>
-    <w:p>
-      <w:pPr>
+        <w:t>M</w:t>
+      </w:r>
+      <w:r>
         <w:rPr>
           <w:color w:val="FF0000"/>
           <w:lang w:val="en-US"/>
         </w:rPr>
-      </w:pPr>
-    </w:p>
-    <w:p>
-      <w:pPr>
+        <w:t>anagements</w:t>
+      </w:r>
+    </w:p>
+    <w:p>
+      <w:pPr>
+        <w:jc w:val="center"/>
         <w:rPr>
           <w:color w:val="FF0000"/>
           <w:lang w:val="en-US"/>
+        </w:rPr>
+      </w:pPr>
+    </w:p>
+    <w:p>
+      <w:pPr>
+        <w:rPr>
+          <w:color w:val="FF0000"/>
+          <w:lang w:val="en-US"/>
+        </w:rPr>
+      </w:pPr>
+    </w:p>
+    <w:p>
+      <w:pPr>
+        <w:jc w:val="both"/>
+        <w:rPr>
+          <w:color w:val="000000" w:themeColor="text1"/>
+        </w:rPr>
+      </w:pPr>
+      <w:r>
+        <w:rPr>
+          <w:color w:val="000000" w:themeColor="text1"/>
+        </w:rPr>
+        <w:t>S</w:t>
+      </w:r>
+      <w:r>
+        <w:rPr>
+          <w:color w:val="000000" w:themeColor="text1"/>
+        </w:rPr>
+        <w:t>iccome nel progetto si è utilizzato un approccio agile, l'organizzazione all' interno del team non ha una rappresentazione rigida.</w:t>
+      </w:r>
+    </w:p>
+    <w:p>
+      <w:pPr>
+        <w:jc w:val="both"/>
+        <w:rPr>
+          <w:color w:val="000000" w:themeColor="text1"/>
+        </w:rPr>
+      </w:pPr>
+    </w:p>
+    <w:p>
+      <w:pPr>
+        <w:jc w:val="both"/>
+        <w:rPr>
+          <w:color w:val="000000" w:themeColor="text1"/>
+        </w:rPr>
+      </w:pPr>
+      <w:r>
+        <w:rPr>
+          <w:color w:val="000000" w:themeColor="text1"/>
+        </w:rPr>
+        <w:t xml:space="preserve">All' interno del team nel caso in cui si palesino difficoltà, queste vengono esposte nello stand up meeting, chiarite e, se necessario, vengono schedulate delle sessioni di </w:t>
+      </w:r>
+      <w:proofErr w:type="spellStart"/>
+      <w:r>
+        <w:rPr>
+          <w:color w:val="000000" w:themeColor="text1"/>
+        </w:rPr>
+        <w:t>P</w:t>
+      </w:r>
+      <w:r>
+        <w:rPr>
+          <w:color w:val="000000" w:themeColor="text1"/>
+        </w:rPr>
+        <w:t>air</w:t>
+      </w:r>
+      <w:proofErr w:type="spellEnd"/>
+      <w:r>
+        <w:rPr>
+          <w:color w:val="000000" w:themeColor="text1"/>
+        </w:rPr>
+        <w:t xml:space="preserve"> </w:t>
+      </w:r>
+      <w:proofErr w:type="spellStart"/>
+      <w:r>
+        <w:rPr>
+          <w:color w:val="000000" w:themeColor="text1"/>
+        </w:rPr>
+        <w:t>programming</w:t>
+      </w:r>
+      <w:proofErr w:type="spellEnd"/>
+      <w:r>
+        <w:rPr>
+          <w:color w:val="000000" w:themeColor="text1"/>
+        </w:rPr>
+        <w:t>.</w:t>
+      </w:r>
+    </w:p>
+    <w:p>
+      <w:pPr>
+        <w:jc w:val="both"/>
+        <w:rPr>
+          <w:color w:val="000000" w:themeColor="text1"/>
+        </w:rPr>
+      </w:pPr>
+    </w:p>
+    <w:p>
+      <w:pPr>
+        <w:jc w:val="center"/>
+        <w:rPr>
+          <w:color w:val="FF0000"/>
+        </w:rPr>
+      </w:pPr>
+      <w:proofErr w:type="spellStart"/>
+      <w:r>
+        <w:rPr>
+          <w:color w:val="FF0000"/>
+        </w:rPr>
+        <w:t>Requirement</w:t>
+      </w:r>
+      <w:proofErr w:type="spellEnd"/>
+      <w:r>
+        <w:rPr>
+          <w:color w:val="FF0000"/>
+        </w:rPr>
+        <w:t xml:space="preserve"> </w:t>
+      </w:r>
+      <w:proofErr w:type="spellStart"/>
+      <w:r>
+        <w:rPr>
+          <w:color w:val="FF0000"/>
+        </w:rPr>
+        <w:t>E</w:t>
+      </w:r>
+      <w:r>
+        <w:rPr>
+          <w:color w:val="FF0000"/>
+        </w:rPr>
+        <w:t>ngineering</w:t>
+      </w:r>
+      <w:proofErr w:type="spellEnd"/>
+    </w:p>
+    <w:p>
+      <w:pPr>
+        <w:jc w:val="center"/>
+        <w:rPr>
+          <w:color w:val="FF0000"/>
+        </w:rPr>
+      </w:pPr>
+    </w:p>
+    <w:p>
+      <w:pPr>
+        <w:jc w:val="center"/>
+        <w:rPr>
+          <w:color w:val="FF0000"/>
+        </w:rPr>
+      </w:pPr>
+    </w:p>
+    <w:p>
+      <w:pPr>
+        <w:jc w:val="center"/>
+        <w:rPr>
+          <w:color w:val="FF0000"/>
+        </w:rPr>
+      </w:pPr>
+    </w:p>
+    <w:p>
+      <w:pPr>
+        <w:jc w:val="center"/>
+        <w:rPr>
+          <w:color w:val="FF0000"/>
+        </w:rPr>
+      </w:pPr>
+    </w:p>
+    <w:p>
+      <w:pPr>
+        <w:jc w:val="center"/>
+        <w:rPr>
+          <w:color w:val="FF0000"/>
+        </w:rPr>
+      </w:pPr>
+    </w:p>
+    <w:p>
+      <w:pPr>
+        <w:jc w:val="center"/>
+        <w:rPr>
+          <w:color w:val="FF0000"/>
+        </w:rPr>
+      </w:pPr>
+      <w:proofErr w:type="spellStart"/>
+      <w:r>
+        <w:rPr>
+          <w:color w:val="FF0000"/>
+        </w:rPr>
+        <w:t>Modeling</w:t>
+      </w:r>
+      <w:proofErr w:type="spellEnd"/>
+    </w:p>
+    <w:p>
+      <w:pPr>
+        <w:jc w:val="center"/>
+        <w:rPr>
+          <w:color w:val="FF0000"/>
+        </w:rPr>
+      </w:pPr>
+    </w:p>
+    <w:p>
+      <w:pPr>
+        <w:jc w:val="center"/>
+        <w:rPr>
+          <w:color w:val="FF0000"/>
+        </w:rPr>
+      </w:pPr>
+      <w:r>
+        <w:rPr>
+          <w:noProof/>
+        </w:rPr>
+        <w:drawing>
+          <wp:inline distT="0" distB="0" distL="0" distR="0" wp14:anchorId="11615818" wp14:editId="6B96D8E4">
+            <wp:extent cx="4529455" cy="3806825"/>
+            <wp:effectExtent l="12700" t="12700" r="17145" b="15875"/>
+            <wp:docPr id="3" name="Immagine 3"/>
+            <wp:cNvGraphicFramePr>
+              <a:graphicFrameLocks xmlns:a="http://schemas.openxmlformats.org/drawingml/2006/main" noChangeAspect="1"/>
+            </wp:cNvGraphicFramePr>
+            <a:graphic xmlns:a="http://schemas.openxmlformats.org/drawingml/2006/main">
+              <a:graphicData uri="http://schemas.openxmlformats.org/drawingml/2006/picture">
+                <pic:pic xmlns:pic="http://schemas.openxmlformats.org/drawingml/2006/picture">
+                  <pic:nvPicPr>
+                    <pic:cNvPr id="3" name="Immagine 3"/>
+                    <pic:cNvPicPr/>
+                  </pic:nvPicPr>
+                  <pic:blipFill rotWithShape="1">
+                    <a:blip r:embed="rId7" cstate="print">
+                      <a:extLst>
+                        <a:ext uri="{28A0092B-C50C-407E-A947-70E740481C1C}">
+                          <a14:useLocalDpi xmlns:a14="http://schemas.microsoft.com/office/drawing/2010/main" val="0"/>
+                        </a:ext>
+                      </a:extLst>
+                    </a:blip>
+                    <a:srcRect l="22574" t="6698" r="33466" b="25359"/>
+                    <a:stretch/>
+                  </pic:blipFill>
+                  <pic:spPr bwMode="auto">
+                    <a:xfrm>
+                      <a:off x="0" y="0"/>
+                      <a:ext cx="4529455" cy="3806825"/>
+                    </a:xfrm>
+                    <a:prstGeom prst="rect">
+                      <a:avLst/>
+                    </a:prstGeom>
+                    <a:ln>
+                      <a:solidFill>
+                        <a:schemeClr val="tx1"/>
+                      </a:solidFill>
+                    </a:ln>
+                    <a:extLst>
+                      <a:ext uri="{53640926-AAD7-44D8-BBD7-CCE9431645EC}">
+                        <a14:shadowObscured xmlns:a14="http://schemas.microsoft.com/office/drawing/2010/main"/>
+                      </a:ext>
+                    </a:extLst>
+                  </pic:spPr>
+                </pic:pic>
+              </a:graphicData>
+            </a:graphic>
+          </wp:inline>
+        </w:drawing>
+      </w:r>
+    </w:p>
+    <w:p>
+      <w:pPr>
+        <w:jc w:val="center"/>
+      </w:pPr>
+    </w:p>
+    <w:p>
+      <w:pPr>
+        <w:jc w:val="center"/>
+        <w:rPr>
+          <w:color w:val="FF0000"/>
+        </w:rPr>
+      </w:pPr>
+      <w:r>
+        <w:rPr>
+          <w:color w:val="FF0000"/>
+        </w:rPr>
+        <w:lastRenderedPageBreak/>
+        <w:t xml:space="preserve">Software </w:t>
+      </w:r>
+      <w:r>
+        <w:rPr>
+          <w:color w:val="FF0000"/>
+        </w:rPr>
+        <w:t>A</w:t>
+      </w:r>
+      <w:r>
+        <w:rPr>
+          <w:color w:val="FF0000"/>
+        </w:rPr>
+        <w:t>rchitecture</w:t>
+      </w:r>
+    </w:p>
+    <w:p>
+      <w:pPr>
+        <w:jc w:val="center"/>
+        <w:rPr>
+          <w:color w:val="FF0000"/>
+        </w:rPr>
+      </w:pPr>
+    </w:p>
+    <w:p>
+      <w:pPr>
+        <w:jc w:val="center"/>
+      </w:pPr>
+      <w:r>
+        <w:rPr>
+          <w:noProof/>
+        </w:rPr>
+        <w:drawing>
+          <wp:inline distT="0" distB="0" distL="0" distR="0" wp14:anchorId="6CCB6AF4" wp14:editId="52D2FCD0">
+            <wp:extent cx="2962656" cy="2706624"/>
+            <wp:effectExtent l="12700" t="12700" r="9525" b="11430"/>
+            <wp:docPr id="8" name="Immagine 8"/>
+            <wp:cNvGraphicFramePr>
+              <a:graphicFrameLocks xmlns:a="http://schemas.openxmlformats.org/drawingml/2006/main" noChangeAspect="1"/>
+            </wp:cNvGraphicFramePr>
+            <a:graphic xmlns:a="http://schemas.openxmlformats.org/drawingml/2006/main">
+              <a:graphicData uri="http://schemas.openxmlformats.org/drawingml/2006/picture">
+                <pic:pic xmlns:pic="http://schemas.openxmlformats.org/drawingml/2006/picture">
+                  <pic:nvPicPr>
+                    <pic:cNvPr id="8" name="Immagine 8"/>
+                    <pic:cNvPicPr/>
+                  </pic:nvPicPr>
+                  <pic:blipFill rotWithShape="1">
+                    <a:blip r:embed="rId8" cstate="print">
+                      <a:extLst>
+                        <a:ext uri="{28A0092B-C50C-407E-A947-70E740481C1C}">
+                          <a14:useLocalDpi xmlns:a14="http://schemas.microsoft.com/office/drawing/2010/main" val="0"/>
+                        </a:ext>
+                      </a:extLst>
+                    </a:blip>
+                    <a:srcRect l="21378" t="4306" r="30176" b="24880"/>
+                    <a:stretch/>
+                  </pic:blipFill>
+                  <pic:spPr bwMode="auto">
+                    <a:xfrm>
+                      <a:off x="0" y="0"/>
+                      <a:ext cx="2963067" cy="2707000"/>
+                    </a:xfrm>
+                    <a:prstGeom prst="rect">
+                      <a:avLst/>
+                    </a:prstGeom>
+                    <a:ln>
+                      <a:solidFill>
+                        <a:schemeClr val="tx1"/>
+                      </a:solidFill>
+                    </a:ln>
+                    <a:extLst>
+                      <a:ext uri="{53640926-AAD7-44D8-BBD7-CCE9431645EC}">
+                        <a14:shadowObscured xmlns:a14="http://schemas.microsoft.com/office/drawing/2010/main"/>
+                      </a:ext>
+                    </a:extLst>
+                  </pic:spPr>
+                </pic:pic>
+              </a:graphicData>
+            </a:graphic>
+          </wp:inline>
+        </w:drawing>
+      </w:r>
+    </w:p>
+    <w:p>
+      <w:pPr>
+        <w:jc w:val="center"/>
+      </w:pPr>
+    </w:p>
+    <w:p>
+      <w:pPr>
+        <w:jc w:val="center"/>
+      </w:pPr>
+      <w:r>
+        <w:rPr>
+          <w:noProof/>
+        </w:rPr>
+        <w:drawing>
+          <wp:inline distT="0" distB="0" distL="0" distR="0" wp14:anchorId="7569792B" wp14:editId="39DB2B37">
+            <wp:extent cx="3758184" cy="2889504"/>
+            <wp:effectExtent l="12700" t="12700" r="13970" b="19050"/>
+            <wp:docPr id="9" name="Immagine 9"/>
+            <wp:cNvGraphicFramePr>
+              <a:graphicFrameLocks xmlns:a="http://schemas.openxmlformats.org/drawingml/2006/main" noChangeAspect="1"/>
+            </wp:cNvGraphicFramePr>
+            <a:graphic xmlns:a="http://schemas.openxmlformats.org/drawingml/2006/main">
+              <a:graphicData uri="http://schemas.openxmlformats.org/drawingml/2006/picture">
+                <pic:pic xmlns:pic="http://schemas.openxmlformats.org/drawingml/2006/picture">
+                  <pic:nvPicPr>
+                    <pic:cNvPr id="9" name="Immagine 9"/>
+                    <pic:cNvPicPr/>
+                  </pic:nvPicPr>
+                  <pic:blipFill rotWithShape="1">
+                    <a:blip r:embed="rId9" cstate="print">
+                      <a:extLst>
+                        <a:ext uri="{28A0092B-C50C-407E-A947-70E740481C1C}">
+                          <a14:useLocalDpi xmlns:a14="http://schemas.microsoft.com/office/drawing/2010/main" val="0"/>
+                        </a:ext>
+                      </a:extLst>
+                    </a:blip>
+                    <a:srcRect l="15996" t="1913" r="22550" b="22488"/>
+                    <a:stretch/>
+                  </pic:blipFill>
+                  <pic:spPr bwMode="auto">
+                    <a:xfrm>
+                      <a:off x="0" y="0"/>
+                      <a:ext cx="3758693" cy="2889896"/>
+                    </a:xfrm>
+                    <a:prstGeom prst="rect">
+                      <a:avLst/>
+                    </a:prstGeom>
+                    <a:ln>
+                      <a:solidFill>
+                        <a:schemeClr val="tx1"/>
+                      </a:solidFill>
+                    </a:ln>
+                    <a:extLst>
+                      <a:ext uri="{53640926-AAD7-44D8-BBD7-CCE9431645EC}">
+                        <a14:shadowObscured xmlns:a14="http://schemas.microsoft.com/office/drawing/2010/main"/>
+                      </a:ext>
+                    </a:extLst>
+                  </pic:spPr>
+                </pic:pic>
+              </a:graphicData>
+            </a:graphic>
+          </wp:inline>
+        </w:drawing>
+      </w:r>
+    </w:p>
+    <w:p/>
+    <w:p>
+      <w:pPr>
+        <w:jc w:val="center"/>
+      </w:pPr>
+      <w:r>
+        <w:rPr>
+          <w:noProof/>
+        </w:rPr>
+        <w:drawing>
+          <wp:inline distT="0" distB="0" distL="0" distR="0" wp14:anchorId="27FA3680" wp14:editId="64C59FF1">
+            <wp:extent cx="4123944" cy="2313432"/>
+            <wp:effectExtent l="12700" t="12700" r="16510" b="10795"/>
+            <wp:docPr id="10" name="Immagine 10"/>
+            <wp:cNvGraphicFramePr>
+              <a:graphicFrameLocks xmlns:a="http://schemas.openxmlformats.org/drawingml/2006/main" noChangeAspect="1"/>
+            </wp:cNvGraphicFramePr>
+            <a:graphic xmlns:a="http://schemas.openxmlformats.org/drawingml/2006/main">
+              <a:graphicData uri="http://schemas.openxmlformats.org/drawingml/2006/picture">
+                <pic:pic xmlns:pic="http://schemas.openxmlformats.org/drawingml/2006/picture">
+                  <pic:nvPicPr>
+                    <pic:cNvPr id="10" name="Immagine 10"/>
+                    <pic:cNvPicPr/>
+                  </pic:nvPicPr>
+                  <pic:blipFill rotWithShape="1">
+                    <a:blip r:embed="rId10" cstate="print">
+                      <a:extLst>
+                        <a:ext uri="{28A0092B-C50C-407E-A947-70E740481C1C}">
+                          <a14:useLocalDpi xmlns:a14="http://schemas.microsoft.com/office/drawing/2010/main" val="0"/>
+                        </a:ext>
+                      </a:extLst>
+                    </a:blip>
+                    <a:srcRect l="13007" t="2631" r="19561" b="36844"/>
+                    <a:stretch/>
+                  </pic:blipFill>
+                  <pic:spPr bwMode="auto">
+                    <a:xfrm>
+                      <a:off x="0" y="0"/>
+                      <a:ext cx="4124366" cy="2313669"/>
+                    </a:xfrm>
+                    <a:prstGeom prst="rect">
+                      <a:avLst/>
+                    </a:prstGeom>
+                    <a:ln>
+                      <a:solidFill>
+                        <a:schemeClr val="tx1"/>
+                      </a:solidFill>
+                    </a:ln>
+                    <a:extLst>
+                      <a:ext uri="{53640926-AAD7-44D8-BBD7-CCE9431645EC}">
+                        <a14:shadowObscured xmlns:a14="http://schemas.microsoft.com/office/drawing/2010/main"/>
+                      </a:ext>
+                    </a:extLst>
+                  </pic:spPr>
+                </pic:pic>
+              </a:graphicData>
+            </a:graphic>
+          </wp:inline>
+        </w:drawing>
+      </w:r>
+    </w:p>
+    <w:p>
+      <w:pPr>
+        <w:jc w:val="center"/>
+      </w:pPr>
+    </w:p>
+    <w:p>
+      <w:pPr>
+        <w:jc w:val="center"/>
+        <w:rPr>
+          <w:color w:val="FF0000"/>
+        </w:rPr>
+      </w:pPr>
+      <w:r>
+        <w:rPr>
+          <w:color w:val="FF0000"/>
+        </w:rPr>
+        <w:lastRenderedPageBreak/>
+        <w:t>Software Design</w:t>
+      </w:r>
+    </w:p>
+    <w:p>
+      <w:pPr>
+        <w:jc w:val="center"/>
+        <w:rPr>
+          <w:color w:val="FF0000"/>
+        </w:rPr>
+      </w:pPr>
+    </w:p>
+    <w:p>
+      <w:pPr>
+        <w:jc w:val="center"/>
+        <w:rPr>
+          <w:color w:val="FF0000"/>
+        </w:rPr>
+      </w:pPr>
+    </w:p>
+    <w:p>
+      <w:pPr>
+        <w:jc w:val="center"/>
+        <w:rPr>
+          <w:color w:val="FF0000"/>
+        </w:rPr>
+      </w:pPr>
+      <w:r>
+        <w:rPr>
+          <w:noProof/>
+          <w:color w:val="FF0000"/>
+        </w:rPr>
+        <w:drawing>
+          <wp:inline distT="0" distB="0" distL="0" distR="0" wp14:anchorId="4A5AA6EC" wp14:editId="25F949FA">
+            <wp:extent cx="4159770" cy="3725241"/>
+            <wp:effectExtent l="12700" t="12700" r="19050" b="8890"/>
+            <wp:docPr id="12" name="Immagine 12"/>
+            <wp:cNvGraphicFramePr>
+              <a:graphicFrameLocks xmlns:a="http://schemas.openxmlformats.org/drawingml/2006/main" noChangeAspect="1"/>
+            </wp:cNvGraphicFramePr>
+            <a:graphic xmlns:a="http://schemas.openxmlformats.org/drawingml/2006/main">
+              <a:graphicData uri="http://schemas.openxmlformats.org/drawingml/2006/picture">
+                <pic:pic xmlns:pic="http://schemas.openxmlformats.org/drawingml/2006/picture">
+                  <pic:nvPicPr>
+                    <pic:cNvPr id="12" name="Immagine 12"/>
+                    <pic:cNvPicPr/>
+                  </pic:nvPicPr>
+                  <pic:blipFill rotWithShape="1">
+                    <a:blip r:embed="rId11" cstate="print">
+                      <a:extLst>
+                        <a:ext uri="{28A0092B-C50C-407E-A947-70E740481C1C}">
+                          <a14:useLocalDpi xmlns:a14="http://schemas.microsoft.com/office/drawing/2010/main" val="0"/>
+                        </a:ext>
+                      </a:extLst>
+                    </a:blip>
+                    <a:srcRect l="21324" t="8039" r="31599" b="24506"/>
+                    <a:stretch/>
+                  </pic:blipFill>
+                  <pic:spPr bwMode="auto">
+                    <a:xfrm>
+                      <a:off x="0" y="0"/>
+                      <a:ext cx="4166811" cy="3731546"/>
+                    </a:xfrm>
+                    <a:prstGeom prst="rect">
+                      <a:avLst/>
+                    </a:prstGeom>
+                    <a:ln>
+                      <a:solidFill>
+                        <a:schemeClr val="tx1"/>
+                      </a:solidFill>
+                    </a:ln>
+                    <a:extLst>
+                      <a:ext uri="{53640926-AAD7-44D8-BBD7-CCE9431645EC}">
+                        <a14:shadowObscured xmlns:a14="http://schemas.microsoft.com/office/drawing/2010/main"/>
+                      </a:ext>
+                    </a:extLst>
+                  </pic:spPr>
+                </pic:pic>
+              </a:graphicData>
+            </a:graphic>
+          </wp:inline>
+        </w:drawing>
+      </w:r>
+    </w:p>
+    <w:p>
+      <w:pPr>
+        <w:jc w:val="center"/>
+        <w:rPr>
+          <w:color w:val="FF0000"/>
+        </w:rPr>
+      </w:pPr>
+      <w:r>
+        <w:rPr>
+          <w:color w:val="FF0000"/>
+        </w:rPr>
+        <w:t>DA MODIFICARE</w:t>
+      </w:r>
+    </w:p>
+    <w:p>
+      <w:pPr>
+        <w:jc w:val="center"/>
+        <w:rPr>
+          <w:color w:val="FF0000"/>
+        </w:rPr>
+      </w:pPr>
+    </w:p>
+    <w:p>
+      <w:pPr>
+        <w:jc w:val="center"/>
+        <w:rPr>
+          <w:color w:val="FF0000"/>
+        </w:rPr>
+      </w:pPr>
+    </w:p>
+    <w:p>
+      <w:pPr>
+        <w:jc w:val="center"/>
+        <w:rPr>
+          <w:color w:val="FF0000"/>
+        </w:rPr>
+      </w:pPr>
+      <w:r>
+        <w:rPr>
+          <w:color w:val="FF0000"/>
+        </w:rPr>
+        <w:t xml:space="preserve">Software </w:t>
+      </w:r>
+      <w:proofErr w:type="spellStart"/>
+      <w:r>
+        <w:rPr>
+          <w:color w:val="FF0000"/>
+        </w:rPr>
+        <w:t>Maintenance</w:t>
+      </w:r>
+      <w:proofErr w:type="spellEnd"/>
+    </w:p>
+    <w:p>
+      <w:pPr>
+        <w:jc w:val="center"/>
+        <w:rPr>
+          <w:color w:val="FF0000"/>
+        </w:rPr>
+      </w:pPr>
+    </w:p>
+    <w:p>
+      <w:pPr>
+        <w:rPr>
+          <w:color w:val="000000" w:themeColor="text1"/>
+        </w:rPr>
+      </w:pPr>
+      <w:r>
+        <w:rPr>
+          <w:color w:val="000000" w:themeColor="text1"/>
+        </w:rPr>
+        <w:t xml:space="preserve">Le attività di </w:t>
+      </w:r>
+      <w:proofErr w:type="spellStart"/>
+      <w:r>
+        <w:rPr>
+          <w:color w:val="000000" w:themeColor="text1"/>
+        </w:rPr>
+        <w:t>R</w:t>
+      </w:r>
+      <w:r>
+        <w:rPr>
+          <w:color w:val="000000" w:themeColor="text1"/>
+        </w:rPr>
+        <w:t>efactor</w:t>
+      </w:r>
+      <w:proofErr w:type="spellEnd"/>
+      <w:r>
+        <w:rPr>
+          <w:color w:val="000000" w:themeColor="text1"/>
+        </w:rPr>
+        <w:t xml:space="preserve"> sono state le seguenti:</w:t>
+      </w:r>
+    </w:p>
+    <w:p>
+      <w:pPr>
+        <w:rPr>
+          <w:color w:val="000000" w:themeColor="text1"/>
+        </w:rPr>
+      </w:pPr>
+    </w:p>
+    <w:p>
+      <w:pPr>
+        <w:pStyle w:val="Paragrafoelenco"/>
+        <w:numPr>
+          <w:ilvl w:val="0"/>
+          <w:numId w:val="5"/>
+        </w:numPr>
+        <w:rPr>
+          <w:color w:val="000000" w:themeColor="text1"/>
+        </w:rPr>
+      </w:pPr>
+      <w:proofErr w:type="spellStart"/>
+      <w:r>
+        <w:rPr>
+          <w:color w:val="000000" w:themeColor="text1"/>
+        </w:rPr>
+        <w:t>Refactor</w:t>
+      </w:r>
+      <w:proofErr w:type="spellEnd"/>
+      <w:r>
+        <w:rPr>
+          <w:color w:val="000000" w:themeColor="text1"/>
+        </w:rPr>
+        <w:t xml:space="preserve"> della homepage suddividendola in più moduli per favorire la granularità</w:t>
+      </w:r>
+    </w:p>
+    <w:p>
+      <w:pPr>
+        <w:pStyle w:val="Paragrafoelenco"/>
+        <w:numPr>
+          <w:ilvl w:val="0"/>
+          <w:numId w:val="5"/>
+        </w:numPr>
+        <w:rPr>
+          <w:color w:val="000000" w:themeColor="text1"/>
+        </w:rPr>
+      </w:pPr>
+      <w:r>
+        <w:rPr>
+          <w:color w:val="000000" w:themeColor="text1"/>
+        </w:rPr>
+        <w:t xml:space="preserve">Introduzione del PDO nelle </w:t>
+      </w:r>
+      <w:proofErr w:type="spellStart"/>
+      <w:r>
+        <w:rPr>
+          <w:color w:val="000000" w:themeColor="text1"/>
+        </w:rPr>
+        <w:t>query</w:t>
+      </w:r>
+      <w:proofErr w:type="spellEnd"/>
+      <w:r>
+        <w:rPr>
+          <w:color w:val="000000" w:themeColor="text1"/>
+        </w:rPr>
+        <w:t xml:space="preserve"> al fine di migliorare la sicurezza </w:t>
+      </w:r>
+    </w:p>
+    <w:p>
+      <w:pPr>
+        <w:pStyle w:val="Paragrafoelenco"/>
+        <w:numPr>
+          <w:ilvl w:val="0"/>
+          <w:numId w:val="5"/>
+        </w:numPr>
+        <w:rPr>
+          <w:color w:val="000000" w:themeColor="text1"/>
+        </w:rPr>
+      </w:pPr>
+      <w:r>
+        <w:rPr>
+          <w:color w:val="000000" w:themeColor="text1"/>
+        </w:rPr>
+        <w:t xml:space="preserve">Gestito il </w:t>
+      </w:r>
+      <w:proofErr w:type="spellStart"/>
+      <w:r>
+        <w:rPr>
+          <w:color w:val="000000" w:themeColor="text1"/>
+        </w:rPr>
+        <w:t>redirect</w:t>
+      </w:r>
+      <w:proofErr w:type="spellEnd"/>
+      <w:r>
+        <w:rPr>
+          <w:color w:val="000000" w:themeColor="text1"/>
+        </w:rPr>
+        <w:t xml:space="preserve"> tramite .</w:t>
+      </w:r>
+      <w:proofErr w:type="spellStart"/>
+      <w:r>
+        <w:rPr>
+          <w:color w:val="000000" w:themeColor="text1"/>
+        </w:rPr>
+        <w:t>htaccess</w:t>
+      </w:r>
+      <w:proofErr w:type="spellEnd"/>
+    </w:p>
+    <w:p>
+      <w:pPr>
+        <w:ind w:left="360"/>
+        <w:rPr>
+          <w:color w:val="000000" w:themeColor="text1"/>
+        </w:rPr>
+      </w:pPr>
+    </w:p>
+    <w:p>
+      <w:pPr>
+        <w:ind w:left="360"/>
+        <w:rPr>
+          <w:color w:val="000000" w:themeColor="text1"/>
+        </w:rPr>
+      </w:pPr>
+    </w:p>
+    <w:p>
+      <w:pPr>
+        <w:jc w:val="center"/>
+        <w:rPr>
+          <w:color w:val="FF0000"/>
+        </w:rPr>
+      </w:pPr>
+    </w:p>
+    <w:p>
+      <w:pPr>
+        <w:jc w:val="center"/>
+        <w:rPr>
+          <w:color w:val="FF0000"/>
+        </w:rPr>
+      </w:pPr>
+    </w:p>
+    <w:p>
+      <w:pPr>
+        <w:jc w:val="center"/>
+        <w:rPr>
+          <w:color w:val="FF0000"/>
+        </w:rPr>
+      </w:pPr>
+    </w:p>
+    <w:p>
+      <w:pPr>
+        <w:jc w:val="center"/>
+        <w:rPr>
+          <w:color w:val="FF0000"/>
+        </w:rPr>
+      </w:pPr>
+    </w:p>
+    <w:p>
+      <w:pPr>
+        <w:jc w:val="center"/>
+        <w:rPr>
+          <w:color w:val="FF0000"/>
+        </w:rPr>
+      </w:pPr>
+    </w:p>
+    <w:p>
+      <w:pPr>
+        <w:jc w:val="center"/>
+        <w:rPr>
+          <w:color w:val="FF0000"/>
+        </w:rPr>
+      </w:pPr>
+    </w:p>
+    <w:p>
+      <w:pPr>
+        <w:jc w:val="center"/>
+        <w:rPr>
+          <w:color w:val="FF0000"/>
         </w:rPr>
       </w:pPr>
     </w:p>
@@ -1409,6 +2258,119 @@
 <file path=word/numbering.xml><?xml version="1.0" encoding="utf-8"?>
 <w:numbering xmlns:wpc="http://schemas.microsoft.com/office/word/2010/wordprocessingCanvas" xmlns:cx="http://schemas.microsoft.com/office/drawing/2014/chartex" xmlns:cx1="http://schemas.microsoft.com/office/drawing/2015/9/8/chartex" xmlns:cx2="http://schemas.microsoft.com/office/drawing/2015/10/21/chartex" xmlns:cx3="http://schemas.microsoft.com/office/drawing/2016/5/9/chartex" xmlns:cx4="http://schemas.microsoft.com/office/drawing/2016/5/10/chartex" xmlns:cx5="http://schemas.microsoft.com/office/drawing/2016/5/11/chartex" xmlns:cx6="http://schemas.microsoft.com/office/drawing/2016/5/12/chartex" xmlns:cx7="http://schemas.microsoft.com/office/drawing/2016/5/13/chartex" xmlns:cx8="http://schemas.microsoft.com/office/drawing/2016/5/14/chartex" xmlns:mc="http://schemas.openxmlformats.org/markup-compatibility/2006" xmlns:aink="http://schemas.microsoft.com/office/drawing/2016/ink" xmlns:am3d="http://schemas.microsoft.com/office/drawing/2017/model3d" xmlns:o="urn:schemas-microsoft-com:office:office" xmlns:r="http://schemas.openxmlformats.org/officeDocument/2006/relationships" xmlns:m="http://schemas.openxmlformats.org/officeDocument/2006/math" xmlns:v="urn:schemas-microsoft-com:vml" xmlns:wp14="http://schemas.microsoft.com/office/word/2010/wordprocessingDrawing" xmlns:wp="http://schemas.openxmlformats.org/drawingml/2006/wordprocessingDrawing" xmlns:w10="urn:schemas-microsoft-com:office:word" xmlns:w="http://schemas.openxmlformats.org/wordprocessingml/2006/main" xmlns:w14="http://schemas.microsoft.com/office/word/2010/wordml" xmlns:w15="http://schemas.microsoft.com/office/word/2012/wordml" xmlns:w16cex="http://schemas.microsoft.com/office/word/2018/wordml/cex" xmlns:w16cid="http://schemas.microsoft.com/office/word/2016/wordml/cid" xmlns:w16="http://schemas.microsoft.com/office/word/2018/wordml" xmlns:w16sdtdh="http://schemas.microsoft.com/office/word/2020/wordml/sdtdatahash" xmlns:w16se="http://schemas.microsoft.com/office/word/2015/wordml/symex" xmlns:wpg="http://schemas.microsoft.com/office/word/2010/wordprocessingGroup" xmlns:wpi="http://schemas.microsoft.com/office/word/2010/wordprocessingInk" xmlns:wne="http://schemas.microsoft.com/office/word/2006/wordml" xmlns:wps="http://schemas.microsoft.com/office/word/2010/wordprocessingShape" mc:Ignorable="w14 w15 w16se w16cid w16 w16cex w16sdtdh wp14">
   <w:abstractNum w:abstractNumId="0" w15:restartNumberingAfterBreak="0">
+    <w:nsid w:val="0E964BA4"/>
+    <w:multiLevelType w:val="hybridMultilevel"/>
+    <w:tmpl w:val="45727706"/>
+    <w:lvl w:ilvl="0" w:tplc="04100001">
+      <w:start w:val="1"/>
+      <w:numFmt w:val="bullet"/>
+      <w:lvlText w:val=""/>
+      <w:lvlJc w:val="left"/>
+      <w:pPr>
+        <w:ind w:left="720" w:hanging="360"/>
+      </w:pPr>
+      <w:rPr>
+        <w:rFonts w:ascii="Symbol" w:hAnsi="Symbol" w:hint="default"/>
+      </w:rPr>
+    </w:lvl>
+    <w:lvl w:ilvl="1" w:tplc="04100003" w:tentative="1">
+      <w:start w:val="1"/>
+      <w:numFmt w:val="bullet"/>
+      <w:lvlText w:val="o"/>
+      <w:lvlJc w:val="left"/>
+      <w:pPr>
+        <w:ind w:left="1440" w:hanging="360"/>
+      </w:pPr>
+      <w:rPr>
+        <w:rFonts w:ascii="Courier New" w:hAnsi="Courier New" w:cs="Courier New" w:hint="default"/>
+      </w:rPr>
+    </w:lvl>
+    <w:lvl w:ilvl="2" w:tplc="04100005" w:tentative="1">
+      <w:start w:val="1"/>
+      <w:numFmt w:val="bullet"/>
+      <w:lvlText w:val=""/>
+      <w:lvlJc w:val="left"/>
+      <w:pPr>
+        <w:ind w:left="2160" w:hanging="360"/>
+      </w:pPr>
+      <w:rPr>
+        <w:rFonts w:ascii="Wingdings" w:hAnsi="Wingdings" w:hint="default"/>
+      </w:rPr>
+    </w:lvl>
+    <w:lvl w:ilvl="3" w:tplc="04100001" w:tentative="1">
+      <w:start w:val="1"/>
+      <w:numFmt w:val="bullet"/>
+      <w:lvlText w:val=""/>
+      <w:lvlJc w:val="left"/>
+      <w:pPr>
+        <w:ind w:left="2880" w:hanging="360"/>
+      </w:pPr>
+      <w:rPr>
+        <w:rFonts w:ascii="Symbol" w:hAnsi="Symbol" w:hint="default"/>
+      </w:rPr>
+    </w:lvl>
+    <w:lvl w:ilvl="4" w:tplc="04100003" w:tentative="1">
+      <w:start w:val="1"/>
+      <w:numFmt w:val="bullet"/>
+      <w:lvlText w:val="o"/>
+      <w:lvlJc w:val="left"/>
+      <w:pPr>
+        <w:ind w:left="3600" w:hanging="360"/>
+      </w:pPr>
+      <w:rPr>
+        <w:rFonts w:ascii="Courier New" w:hAnsi="Courier New" w:cs="Courier New" w:hint="default"/>
+      </w:rPr>
+    </w:lvl>
+    <w:lvl w:ilvl="5" w:tplc="04100005" w:tentative="1">
+      <w:start w:val="1"/>
+      <w:numFmt w:val="bullet"/>
+      <w:lvlText w:val=""/>
+      <w:lvlJc w:val="left"/>
+      <w:pPr>
+        <w:ind w:left="4320" w:hanging="360"/>
+      </w:pPr>
+      <w:rPr>
+        <w:rFonts w:ascii="Wingdings" w:hAnsi="Wingdings" w:hint="default"/>
+      </w:rPr>
+    </w:lvl>
+    <w:lvl w:ilvl="6" w:tplc="04100001" w:tentative="1">
+      <w:start w:val="1"/>
+      <w:numFmt w:val="bullet"/>
+      <w:lvlText w:val=""/>
+      <w:lvlJc w:val="left"/>
+      <w:pPr>
+        <w:ind w:left="5040" w:hanging="360"/>
+      </w:pPr>
+      <w:rPr>
+        <w:rFonts w:ascii="Symbol" w:hAnsi="Symbol" w:hint="default"/>
+      </w:rPr>
+    </w:lvl>
+    <w:lvl w:ilvl="7" w:tplc="04100003" w:tentative="1">
+      <w:start w:val="1"/>
+      <w:numFmt w:val="bullet"/>
+      <w:lvlText w:val="o"/>
+      <w:lvlJc w:val="left"/>
+      <w:pPr>
+        <w:ind w:left="5760" w:hanging="360"/>
+      </w:pPr>
+      <w:rPr>
+        <w:rFonts w:ascii="Courier New" w:hAnsi="Courier New" w:cs="Courier New" w:hint="default"/>
+      </w:rPr>
+    </w:lvl>
+    <w:lvl w:ilvl="8" w:tplc="04100005" w:tentative="1">
+      <w:start w:val="1"/>
+      <w:numFmt w:val="bullet"/>
+      <w:lvlText w:val=""/>
+      <w:lvlJc w:val="left"/>
+      <w:pPr>
+        <w:ind w:left="6480" w:hanging="360"/>
+      </w:pPr>
+      <w:rPr>
+        <w:rFonts w:ascii="Wingdings" w:hAnsi="Wingdings" w:hint="default"/>
+      </w:rPr>
+    </w:lvl>
+  </w:abstractNum>
+  <w:abstractNum w:abstractNumId="1" w15:restartNumberingAfterBreak="0">
     <w:nsid w:val="16C9410E"/>
     <w:multiLevelType w:val="multilevel"/>
     <w:tmpl w:val="FA620B70"/>
@@ -1521,7 +2483,7 @@
       </w:pPr>
     </w:lvl>
   </w:abstractNum>
-  <w:abstractNum w:abstractNumId="1" w15:restartNumberingAfterBreak="0">
+  <w:abstractNum w:abstractNumId="2" w15:restartNumberingAfterBreak="0">
     <w:nsid w:val="3D8B331C"/>
     <w:multiLevelType w:val="hybridMultilevel"/>
     <w:tmpl w:val="D076D408"/>
@@ -1634,7 +2596,7 @@
       </w:rPr>
     </w:lvl>
   </w:abstractNum>
-  <w:abstractNum w:abstractNumId="2" w15:restartNumberingAfterBreak="0">
+  <w:abstractNum w:abstractNumId="3" w15:restartNumberingAfterBreak="0">
     <w:nsid w:val="467A6BF5"/>
     <w:multiLevelType w:val="hybridMultilevel"/>
     <w:tmpl w:val="BD3ACE9C"/>
@@ -1747,14 +2709,133 @@
       </w:rPr>
     </w:lvl>
   </w:abstractNum>
+  <w:abstractNum w:abstractNumId="4" w15:restartNumberingAfterBreak="0">
+    <w:nsid w:val="7EBA7184"/>
+    <w:multiLevelType w:val="hybridMultilevel"/>
+    <w:tmpl w:val="69D804AE"/>
+    <w:lvl w:ilvl="0" w:tplc="04100001">
+      <w:start w:val="1"/>
+      <w:numFmt w:val="bullet"/>
+      <w:lvlText w:val=""/>
+      <w:lvlJc w:val="left"/>
+      <w:pPr>
+        <w:ind w:left="720" w:hanging="360"/>
+      </w:pPr>
+      <w:rPr>
+        <w:rFonts w:ascii="Symbol" w:hAnsi="Symbol" w:hint="default"/>
+      </w:rPr>
+    </w:lvl>
+    <w:lvl w:ilvl="1" w:tplc="04100003" w:tentative="1">
+      <w:start w:val="1"/>
+      <w:numFmt w:val="bullet"/>
+      <w:lvlText w:val="o"/>
+      <w:lvlJc w:val="left"/>
+      <w:pPr>
+        <w:ind w:left="1440" w:hanging="360"/>
+      </w:pPr>
+      <w:rPr>
+        <w:rFonts w:ascii="Courier New" w:hAnsi="Courier New" w:cs="Courier New" w:hint="default"/>
+      </w:rPr>
+    </w:lvl>
+    <w:lvl w:ilvl="2" w:tplc="04100005" w:tentative="1">
+      <w:start w:val="1"/>
+      <w:numFmt w:val="bullet"/>
+      <w:lvlText w:val=""/>
+      <w:lvlJc w:val="left"/>
+      <w:pPr>
+        <w:ind w:left="2160" w:hanging="360"/>
+      </w:pPr>
+      <w:rPr>
+        <w:rFonts w:ascii="Wingdings" w:hAnsi="Wingdings" w:hint="default"/>
+      </w:rPr>
+    </w:lvl>
+    <w:lvl w:ilvl="3" w:tplc="04100001" w:tentative="1">
+      <w:start w:val="1"/>
+      <w:numFmt w:val="bullet"/>
+      <w:lvlText w:val=""/>
+      <w:lvlJc w:val="left"/>
+      <w:pPr>
+        <w:ind w:left="2880" w:hanging="360"/>
+      </w:pPr>
+      <w:rPr>
+        <w:rFonts w:ascii="Symbol" w:hAnsi="Symbol" w:hint="default"/>
+      </w:rPr>
+    </w:lvl>
+    <w:lvl w:ilvl="4" w:tplc="04100003" w:tentative="1">
+      <w:start w:val="1"/>
+      <w:numFmt w:val="bullet"/>
+      <w:lvlText w:val="o"/>
+      <w:lvlJc w:val="left"/>
+      <w:pPr>
+        <w:ind w:left="3600" w:hanging="360"/>
+      </w:pPr>
+      <w:rPr>
+        <w:rFonts w:ascii="Courier New" w:hAnsi="Courier New" w:cs="Courier New" w:hint="default"/>
+      </w:rPr>
+    </w:lvl>
+    <w:lvl w:ilvl="5" w:tplc="04100005" w:tentative="1">
+      <w:start w:val="1"/>
+      <w:numFmt w:val="bullet"/>
+      <w:lvlText w:val=""/>
+      <w:lvlJc w:val="left"/>
+      <w:pPr>
+        <w:ind w:left="4320" w:hanging="360"/>
+      </w:pPr>
+      <w:rPr>
+        <w:rFonts w:ascii="Wingdings" w:hAnsi="Wingdings" w:hint="default"/>
+      </w:rPr>
+    </w:lvl>
+    <w:lvl w:ilvl="6" w:tplc="04100001" w:tentative="1">
+      <w:start w:val="1"/>
+      <w:numFmt w:val="bullet"/>
+      <w:lvlText w:val=""/>
+      <w:lvlJc w:val="left"/>
+      <w:pPr>
+        <w:ind w:left="5040" w:hanging="360"/>
+      </w:pPr>
+      <w:rPr>
+        <w:rFonts w:ascii="Symbol" w:hAnsi="Symbol" w:hint="default"/>
+      </w:rPr>
+    </w:lvl>
+    <w:lvl w:ilvl="7" w:tplc="04100003" w:tentative="1">
+      <w:start w:val="1"/>
+      <w:numFmt w:val="bullet"/>
+      <w:lvlText w:val="o"/>
+      <w:lvlJc w:val="left"/>
+      <w:pPr>
+        <w:ind w:left="5760" w:hanging="360"/>
+      </w:pPr>
+      <w:rPr>
+        <w:rFonts w:ascii="Courier New" w:hAnsi="Courier New" w:cs="Courier New" w:hint="default"/>
+      </w:rPr>
+    </w:lvl>
+    <w:lvl w:ilvl="8" w:tplc="04100005" w:tentative="1">
+      <w:start w:val="1"/>
+      <w:numFmt w:val="bullet"/>
+      <w:lvlText w:val=""/>
+      <w:lvlJc w:val="left"/>
+      <w:pPr>
+        <w:ind w:left="6480" w:hanging="360"/>
+      </w:pPr>
+      <w:rPr>
+        <w:rFonts w:ascii="Wingdings" w:hAnsi="Wingdings" w:hint="default"/>
+      </w:rPr>
+    </w:lvl>
+  </w:abstractNum>
   <w:num w:numId="1">
+    <w:abstractNumId w:val="3"/>
+  </w:num>
+  <w:num w:numId="2">
     <w:abstractNumId w:val="2"/>
   </w:num>
-  <w:num w:numId="2">
+  <w:num w:numId="3">
     <w:abstractNumId w:val="1"/>
   </w:num>
-  <w:num w:numId="3">
+  <w:num w:numId="4">
     <w:abstractNumId w:val="0"/>
+  </w:num>
+  <w:num w:numId="5">
+    <w:abstractNumId w:val="4"/>
   </w:num>
 </w:numbering>
 </file>
@@ -2569,4 +3650,16 @@
   <we:bindings/>
   <we:snapshot xmlns:r="http://schemas.openxmlformats.org/officeDocument/2006/relationships"/>
 </we:webextension>
+</file>
+
+<file path=customXml/item1.xml><?xml version="1.0" encoding="utf-8"?>
+<b:Sources xmlns:b="http://schemas.openxmlformats.org/officeDocument/2006/bibliography" xmlns="http://schemas.openxmlformats.org/officeDocument/2006/bibliography" SelectedStyle="/APASixthEditionOfficeOnline.xsl" StyleName="APA" Version="6"/>
+</file>
+
+<file path=customXml/itemProps1.xml><?xml version="1.0" encoding="utf-8"?>
+<ds:datastoreItem xmlns:ds="http://schemas.openxmlformats.org/officeDocument/2006/customXml" ds:itemID="{57A50803-04BE-AA4B-9FAC-337949079273}">
+  <ds:schemaRefs>
+    <ds:schemaRef ds:uri="http://schemas.openxmlformats.org/officeDocument/2006/bibliography"/>
+  </ds:schemaRefs>
+</ds:datastoreItem>
 </file>
</xml_diff>